<commit_message>
Q7 added and Q2 done
ERD Redone, Queries and Views added
</commit_message>
<xml_diff>
--- a/Project 281-V1-A_DBD281.docx
+++ b/Project 281-V1-A_DBD281.docx
@@ -2,6 +2,22 @@
 <file path=word/document.xml><?xml version="1.0" encoding="utf-8"?>
 <w:document xmlns:wpc="http://schemas.microsoft.com/office/word/2010/wordprocessingCanvas" xmlns:cx="http://schemas.microsoft.com/office/drawing/2014/chartex" xmlns:cx1="http://schemas.microsoft.com/office/drawing/2015/9/8/chartex" xmlns:cx2="http://schemas.microsoft.com/office/drawing/2015/10/21/chartex" xmlns:cx3="http://schemas.microsoft.com/office/drawing/2016/5/9/chartex" xmlns:cx4="http://schemas.microsoft.com/office/drawing/2016/5/10/chartex" xmlns:cx5="http://schemas.microsoft.com/office/drawing/2016/5/11/chartex" xmlns:cx6="http://schemas.microsoft.com/office/drawing/2016/5/12/chartex" xmlns:cx7="http://schemas.microsoft.com/office/drawing/2016/5/13/chartex" xmlns:cx8="http://schemas.microsoft.com/office/drawing/2016/5/14/chartex" xmlns:mc="http://schemas.openxmlformats.org/markup-compatibility/2006" xmlns:aink="http://schemas.microsoft.com/office/drawing/2016/ink" xmlns:am3d="http://schemas.microsoft.com/office/drawing/2017/model3d" xmlns:o="urn:schemas-microsoft-com:office:office" xmlns:oel="http://schemas.microsoft.com/office/2019/extlst" xmlns:r="http://schemas.openxmlformats.org/officeDocument/2006/relationships" xmlns:m="http://schemas.openxmlformats.org/officeDocument/2006/math" xmlns:v="urn:schemas-microsoft-com:vml" xmlns:wp14="http://schemas.microsoft.com/office/word/2010/wordprocessingDrawing" xmlns:wp="http://schemas.openxmlformats.org/drawingml/2006/wordprocessingDrawing" xmlns:w10="urn:schemas-microsoft-com:office:word" xmlns:w="http://schemas.openxmlformats.org/wordprocessingml/2006/main" xmlns:w14="http://schemas.microsoft.com/office/word/2010/wordml" xmlns:w15="http://schemas.microsoft.com/office/word/2012/wordml" xmlns:w16cex="http://schemas.microsoft.com/office/word/2018/wordml/cex" xmlns:w16cid="http://schemas.microsoft.com/office/word/2016/wordml/cid" xmlns:w16="http://schemas.microsoft.com/office/word/2018/wordml" xmlns:w16du="http://schemas.microsoft.com/office/word/2023/wordml/word16du" xmlns:w16sdtdh="http://schemas.microsoft.com/office/word/2020/wordml/sdtdatahash" xmlns:w16se="http://schemas.microsoft.com/office/word/2015/wordml/symex" xmlns:wpg="http://schemas.microsoft.com/office/word/2010/wordprocessingGroup" xmlns:wpi="http://schemas.microsoft.com/office/word/2010/wordprocessingInk" xmlns:wne="http://schemas.microsoft.com/office/word/2006/wordml" xmlns:wps="http://schemas.microsoft.com/office/word/2010/wordprocessingShape" mc:Ignorable="w14 w15 w16se w16cid w16 w16cex w16sdtdh w16du wp14">
   <w:body>
+    <w:p>
+      <w:pPr>
+        <w:pStyle w:val="NoSpacing"/>
+        <w:rPr>
+          <w:rFonts w:eastAsiaTheme="minorHAnsi"/>
+          <w:sz w:val="2"/>
+        </w:rPr>
+      </w:pPr>
+      <w:r>
+        <w:rPr>
+          <w:rFonts w:eastAsiaTheme="minorHAnsi"/>
+          <w:sz w:val="2"/>
+        </w:rPr>
+        <w:t>Em</w:t>
+      </w:r>
+    </w:p>
     <w:sdt>
       <w:sdtPr>
         <w:rPr>
@@ -36,7 +52,7 @@
             <mc:AlternateContent>
               <mc:Choice Requires="wps">
                 <w:drawing>
-                  <wp:anchor distT="0" distB="0" distL="114300" distR="114300" simplePos="0" relativeHeight="251657728" behindDoc="0" locked="0" layoutInCell="1" allowOverlap="1" wp14:anchorId="727A688F" wp14:editId="5D0A3374">
+                  <wp:anchor distT="0" distB="0" distL="114300" distR="114300" simplePos="0" relativeHeight="251656704" behindDoc="0" locked="0" layoutInCell="1" allowOverlap="1" wp14:anchorId="727A688F" wp14:editId="5D0A3374">
                     <wp:simplePos x="0" y="0"/>
                     <wp:positionH relativeFrom="page">
                       <wp:align>center</wp:align>
@@ -152,6 +168,7 @@
                                     <w:dataBinding w:prefixMappings="xmlns:ns0='http://purl.org/dc/elements/1.1/' xmlns:ns1='http://schemas.openxmlformats.org/package/2006/metadata/core-properties' " w:xpath="/ns1:coreProperties[1]/ns0:subject[1]" w:storeItemID="{6C3C8BC8-F283-45AE-878A-BAB7291924A1}"/>
                                     <w:text/>
                                   </w:sdtPr>
+                                  <w:sdtEndPr/>
                                   <w:sdtContent>
                                     <w:r>
                                       <w:rPr>
@@ -194,7 +211,7 @@
                     <v:stroke joinstyle="miter"/>
                     <v:path gradientshapeok="t" o:connecttype="rect"/>
                   </v:shapetype>
-                  <v:shape id="Text Box 66" o:spid="_x0000_s1026" type="#_x0000_t202" style="position:absolute;margin-left:0;margin-top:0;width:468pt;height:1in;z-index:251657728;visibility:visible;mso-wrap-style:square;mso-width-percent:765;mso-wrap-distance-left:9pt;mso-wrap-distance-top:0;mso-wrap-distance-right:9pt;mso-wrap-distance-bottom:0;mso-position-horizontal:center;mso-position-horizontal-relative:page;mso-position-vertical:top;mso-position-vertical-relative:margin;mso-width-percent:765;mso-width-relative:page;v-text-anchor:top" o:gfxdata="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" filled="f" stroked="f" strokeweight=".5pt">
+                  <v:shape id="Text Box 66" o:spid="_x0000_s1026" type="#_x0000_t202" style="position:absolute;margin-left:0;margin-top:0;width:468pt;height:1in;z-index:251656704;visibility:visible;mso-wrap-style:square;mso-width-percent:765;mso-wrap-distance-left:9pt;mso-wrap-distance-top:0;mso-wrap-distance-right:9pt;mso-wrap-distance-bottom:0;mso-position-horizontal:center;mso-position-horizontal-relative:page;mso-position-vertical:top;mso-position-vertical-relative:margin;mso-width-percent:765;mso-width-relative:page;v-text-anchor:top" o:gfxdata="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" filled="f" stroked="f" strokeweight=".5pt">
                     <v:textbox style="mso-fit-shape-to-text:t">
                       <w:txbxContent>
                         <w:sdt>
@@ -266,6 +283,7 @@
                               <w:dataBinding w:prefixMappings="xmlns:ns0='http://purl.org/dc/elements/1.1/' xmlns:ns1='http://schemas.openxmlformats.org/package/2006/metadata/core-properties' " w:xpath="/ns1:coreProperties[1]/ns0:subject[1]" w:storeItemID="{6C3C8BC8-F283-45AE-878A-BAB7291924A1}"/>
                               <w:text/>
                             </w:sdtPr>
+                            <w:sdtEndPr/>
                             <w:sdtContent>
                               <w:r>
                                 <w:rPr>
@@ -303,7 +321,7 @@
             <mc:AlternateContent>
               <mc:Choice Requires="wpg">
                 <w:drawing>
-                  <wp:anchor distT="0" distB="0" distL="114300" distR="114300" simplePos="0" relativeHeight="251656704" behindDoc="1" locked="0" layoutInCell="1" allowOverlap="1" wp14:anchorId="6B64CC91" wp14:editId="1508D84E">
+                  <wp:anchor distT="0" distB="0" distL="114300" distR="114300" simplePos="0" relativeHeight="251655680" behindDoc="1" locked="0" layoutInCell="1" allowOverlap="1" wp14:anchorId="6B64CC91" wp14:editId="1508D84E">
                     <wp:simplePos x="0" y="0"/>
                     <mc:AlternateContent>
                       <mc:Choice Requires="wp14">
@@ -837,7 +855,7 @@
             <mc:AlternateContent>
               <mc:Choice Requires="wps">
                 <w:drawing>
-                  <wp:anchor distT="0" distB="0" distL="114300" distR="114300" simplePos="0" relativeHeight="251658752" behindDoc="0" locked="0" layoutInCell="1" allowOverlap="1" wp14:anchorId="25995D08" wp14:editId="4A4CA3F8">
+                  <wp:anchor distT="0" distB="0" distL="114300" distR="114300" simplePos="0" relativeHeight="251657728" behindDoc="0" locked="0" layoutInCell="1" allowOverlap="1" wp14:anchorId="25995D08" wp14:editId="4A4CA3F8">
                     <wp:simplePos x="0" y="0"/>
                     <wp:positionH relativeFrom="margin">
                       <wp:align>left</wp:align>
@@ -994,11 +1012,19 @@
                                   </w:rPr>
                                   <w:br/>
                                 </w:r>
+                                <w:proofErr w:type="spellStart"/>
                                 <w:r>
                                   <w:rPr>
                                     <w:lang w:val="en-ZA"/>
                                   </w:rPr>
-                                  <w:t>Sandhyaa Budhu</w:t>
+                                  <w:t>Sandhyaa</w:t>
+                                </w:r>
+                                <w:proofErr w:type="spellEnd"/>
+                                <w:r>
+                                  <w:rPr>
+                                    <w:lang w:val="en-ZA"/>
+                                  </w:rPr>
+                                  <w:t xml:space="preserve"> Budhu</w:t>
                                 </w:r>
                                 <w:r>
                                   <w:rPr>
@@ -1043,7 +1069,7 @@
               </mc:Choice>
               <mc:Fallback>
                 <w:pict>
-                  <v:shape w14:anchorId="25995D08" id="Text Box 4" o:spid="_x0000_s1027" type="#_x0000_t202" style="position:absolute;margin-left:0;margin-top:50.05pt;width:207.35pt;height:98.9pt;z-index:251658752;visibility:visible;mso-wrap-style:square;mso-width-percent:0;mso-height-percent:0;mso-wrap-distance-left:9pt;mso-wrap-distance-top:0;mso-wrap-distance-right:9pt;mso-wrap-distance-bottom:0;mso-position-horizontal:left;mso-position-horizontal-relative:margin;mso-position-vertical:absolute;mso-position-vertical-relative:text;mso-width-percent:0;mso-height-percent:0;mso-width-relative:margin;mso-height-relative:margin;v-text-anchor:top" o:gfxdata="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" fillcolor="white [3201]" stroked="f" strokeweight=".5pt">
+                  <v:shape w14:anchorId="25995D08" id="Text Box 4" o:spid="_x0000_s1027" type="#_x0000_t202" style="position:absolute;margin-left:0;margin-top:50.05pt;width:207.35pt;height:98.9pt;z-index:251657728;visibility:visible;mso-wrap-style:square;mso-width-percent:0;mso-height-percent:0;mso-wrap-distance-left:9pt;mso-wrap-distance-top:0;mso-wrap-distance-right:9pt;mso-wrap-distance-bottom:0;mso-position-horizontal:left;mso-position-horizontal-relative:margin;mso-position-vertical:absolute;mso-position-vertical-relative:text;mso-width-percent:0;mso-height-percent:0;mso-width-relative:margin;mso-height-relative:margin;v-text-anchor:top" o:gfxdata="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" fillcolor="white [3201]" stroked="f" strokeweight=".5pt">
                     <v:textbox>
                       <w:txbxContent>
                         <w:p>
@@ -1169,11 +1195,19 @@
                             </w:rPr>
                             <w:br/>
                           </w:r>
+                          <w:proofErr w:type="spellStart"/>
                           <w:r>
                             <w:rPr>
                               <w:lang w:val="en-ZA"/>
                             </w:rPr>
-                            <w:t>Sandhyaa Budhu</w:t>
+                            <w:t>Sandhyaa</w:t>
+                          </w:r>
+                          <w:proofErr w:type="spellEnd"/>
+                          <w:r>
+                            <w:rPr>
+                              <w:lang w:val="en-ZA"/>
+                            </w:rPr>
+                            <w:t xml:space="preserve"> Budhu</w:t>
                           </w:r>
                           <w:r>
                             <w:rPr>
@@ -1211,7 +1245,7 @@
             <mc:AlternateContent>
               <mc:Choice Requires="wps">
                 <w:drawing>
-                  <wp:anchor distT="0" distB="0" distL="114300" distR="114300" simplePos="0" relativeHeight="251655680" behindDoc="0" locked="0" layoutInCell="1" allowOverlap="1" wp14:anchorId="0F5EE51B" wp14:editId="305953B9">
+                  <wp:anchor distT="0" distB="0" distL="114300" distR="114300" simplePos="0" relativeHeight="251654656" behindDoc="0" locked="0" layoutInCell="1" allowOverlap="1" wp14:anchorId="0F5EE51B" wp14:editId="305953B9">
                     <wp:simplePos x="0" y="0"/>
                     <wp:positionH relativeFrom="margin">
                       <wp:align>right</wp:align>
@@ -1281,6 +1315,7 @@
                                     <w:dataBinding w:prefixMappings="xmlns:ns0='http://schemas.openxmlformats.org/officeDocument/2006/extended-properties' " w:xpath="/ns0:Properties[1]/ns0:Company[1]" w:storeItemID="{6668398D-A668-4E3E-A5EB-62B293D839F1}"/>
                                     <w:text/>
                                   </w:sdtPr>
+                                  <w:sdtEndPr/>
                                   <w:sdtContent>
                                     <w:r>
                                       <w:rPr>
@@ -1288,8 +1323,18 @@
                                         <w:sz w:val="36"/>
                                         <w:szCs w:val="36"/>
                                       </w:rPr>
-                                      <w:t>Belgium Campus Itversity</w:t>
+                                      <w:t xml:space="preserve">Belgium Campus </w:t>
                                     </w:r>
+                                    <w:proofErr w:type="spellStart"/>
+                                    <w:r>
+                                      <w:rPr>
+                                        <w:color w:val="5B9BD5" w:themeColor="accent1"/>
+                                        <w:sz w:val="36"/>
+                                        <w:szCs w:val="36"/>
+                                      </w:rPr>
+                                      <w:t>Itversity</w:t>
+                                    </w:r>
+                                    <w:proofErr w:type="spellEnd"/>
                                   </w:sdtContent>
                                 </w:sdt>
                               </w:p>
@@ -1306,6 +1351,7 @@
                                   <w:dataBinding w:prefixMappings="xmlns:ns0='http://purl.org/dc/elements/1.1/' xmlns:ns1='http://schemas.openxmlformats.org/package/2006/metadata/core-properties' " w:xpath="/ns1:coreProperties[1]/ns1:category[1]" w:storeItemID="{6C3C8BC8-F283-45AE-878A-BAB7291924A1}"/>
                                   <w:text/>
                                 </w:sdtPr>
+                                <w:sdtEndPr/>
                                 <w:sdtContent>
                                   <w:p>
                                     <w:pPr>
@@ -1323,8 +1369,36 @@
                                         <w:sz w:val="36"/>
                                         <w:szCs w:val="36"/>
                                       </w:rPr>
-                                      <w:t>DBD281-Galaletsang Itumelang Modimola</w:t>
+                                      <w:t xml:space="preserve">DBD281-Galaletsang </w:t>
                                     </w:r>
+                                    <w:proofErr w:type="spellStart"/>
+                                    <w:r>
+                                      <w:rPr>
+                                        <w:color w:val="5B9BD5" w:themeColor="accent1"/>
+                                        <w:sz w:val="36"/>
+                                        <w:szCs w:val="36"/>
+                                      </w:rPr>
+                                      <w:t>Itumelang</w:t>
+                                    </w:r>
+                                    <w:proofErr w:type="spellEnd"/>
+                                    <w:r>
+                                      <w:rPr>
+                                        <w:color w:val="5B9BD5" w:themeColor="accent1"/>
+                                        <w:sz w:val="36"/>
+                                        <w:szCs w:val="36"/>
+                                      </w:rPr>
+                                      <w:t xml:space="preserve"> </w:t>
+                                    </w:r>
+                                    <w:proofErr w:type="spellStart"/>
+                                    <w:r>
+                                      <w:rPr>
+                                        <w:color w:val="5B9BD5" w:themeColor="accent1"/>
+                                        <w:sz w:val="36"/>
+                                        <w:szCs w:val="36"/>
+                                      </w:rPr>
+                                      <w:t>Modimola</w:t>
+                                    </w:r>
+                                    <w:proofErr w:type="spellEnd"/>
                                   </w:p>
                                 </w:sdtContent>
                               </w:sdt>
@@ -1350,7 +1424,7 @@
               </mc:Choice>
               <mc:Fallback>
                 <w:pict>
-                  <v:shape w14:anchorId="0F5EE51B" id="Text Box 73" o:spid="_x0000_s1028" type="#_x0000_t202" style="position:absolute;margin-left:416.8pt;margin-top:719.65pt;width:468pt;height:29.5pt;z-index:251655680;visibility:visible;mso-wrap-style:square;mso-width-percent:765;mso-height-percent:0;mso-wrap-distance-left:9pt;mso-wrap-distance-top:0;mso-wrap-distance-right:9pt;mso-wrap-distance-bottom:0;mso-position-horizontal:right;mso-position-horizontal-relative:margin;mso-position-vertical:absolute;mso-position-vertical-relative:margin;mso-width-percent:765;mso-height-percent:0;mso-width-relative:page;mso-height-relative:margin;v-text-anchor:bottom" o:gfxdata="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" filled="f" stroked="f" strokeweight=".5pt">
+                  <v:shape w14:anchorId="0F5EE51B" id="Text Box 73" o:spid="_x0000_s1028" type="#_x0000_t202" style="position:absolute;margin-left:416.8pt;margin-top:719.65pt;width:468pt;height:29.5pt;z-index:251654656;visibility:visible;mso-wrap-style:square;mso-width-percent:765;mso-height-percent:0;mso-wrap-distance-left:9pt;mso-wrap-distance-top:0;mso-wrap-distance-right:9pt;mso-wrap-distance-bottom:0;mso-position-horizontal:right;mso-position-horizontal-relative:margin;mso-position-vertical:absolute;mso-position-vertical-relative:margin;mso-width-percent:765;mso-height-percent:0;mso-width-relative:page;mso-height-relative:margin;v-text-anchor:bottom" o:gfxdata="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" filled="f" stroked="f" strokeweight=".5pt">
                     <v:textbox style="mso-fit-shape-to-text:t" inset="0,0,0,0">
                       <w:txbxContent>
                         <w:p>
@@ -1376,6 +1450,7 @@
                               <w:dataBinding w:prefixMappings="xmlns:ns0='http://schemas.openxmlformats.org/officeDocument/2006/extended-properties' " w:xpath="/ns0:Properties[1]/ns0:Company[1]" w:storeItemID="{6668398D-A668-4E3E-A5EB-62B293D839F1}"/>
                               <w:text/>
                             </w:sdtPr>
+                            <w:sdtEndPr/>
                             <w:sdtContent>
                               <w:r>
                                 <w:rPr>
@@ -1383,8 +1458,18 @@
                                   <w:sz w:val="36"/>
                                   <w:szCs w:val="36"/>
                                 </w:rPr>
-                                <w:t>Belgium Campus Itversity</w:t>
+                                <w:t xml:space="preserve">Belgium Campus </w:t>
                               </w:r>
+                              <w:proofErr w:type="spellStart"/>
+                              <w:r>
+                                <w:rPr>
+                                  <w:color w:val="5B9BD5" w:themeColor="accent1"/>
+                                  <w:sz w:val="36"/>
+                                  <w:szCs w:val="36"/>
+                                </w:rPr>
+                                <w:t>Itversity</w:t>
+                              </w:r>
+                              <w:proofErr w:type="spellEnd"/>
                             </w:sdtContent>
                           </w:sdt>
                         </w:p>
@@ -1401,6 +1486,7 @@
                             <w:dataBinding w:prefixMappings="xmlns:ns0='http://purl.org/dc/elements/1.1/' xmlns:ns1='http://schemas.openxmlformats.org/package/2006/metadata/core-properties' " w:xpath="/ns1:coreProperties[1]/ns1:category[1]" w:storeItemID="{6C3C8BC8-F283-45AE-878A-BAB7291924A1}"/>
                             <w:text/>
                           </w:sdtPr>
+                          <w:sdtEndPr/>
                           <w:sdtContent>
                             <w:p>
                               <w:pPr>
@@ -1418,8 +1504,36 @@
                                   <w:sz w:val="36"/>
                                   <w:szCs w:val="36"/>
                                 </w:rPr>
-                                <w:t>DBD281-Galaletsang Itumelang Modimola</w:t>
+                                <w:t xml:space="preserve">DBD281-Galaletsang </w:t>
                               </w:r>
+                              <w:proofErr w:type="spellStart"/>
+                              <w:r>
+                                <w:rPr>
+                                  <w:color w:val="5B9BD5" w:themeColor="accent1"/>
+                                  <w:sz w:val="36"/>
+                                  <w:szCs w:val="36"/>
+                                </w:rPr>
+                                <w:t>Itumelang</w:t>
+                              </w:r>
+                              <w:proofErr w:type="spellEnd"/>
+                              <w:r>
+                                <w:rPr>
+                                  <w:color w:val="5B9BD5" w:themeColor="accent1"/>
+                                  <w:sz w:val="36"/>
+                                  <w:szCs w:val="36"/>
+                                </w:rPr>
+                                <w:t xml:space="preserve"> </w:t>
+                              </w:r>
+                              <w:proofErr w:type="spellStart"/>
+                              <w:r>
+                                <w:rPr>
+                                  <w:color w:val="5B9BD5" w:themeColor="accent1"/>
+                                  <w:sz w:val="36"/>
+                                  <w:szCs w:val="36"/>
+                                </w:rPr>
+                                <w:t>Modimola</w:t>
+                              </w:r>
+                              <w:proofErr w:type="spellEnd"/>
                             </w:p>
                           </w:sdtContent>
                         </w:sdt>
@@ -1436,7 +1550,7 @@
               <w:noProof/>
             </w:rPr>
             <w:pict w14:anchorId="51CE5C2A">
-              <v:shape id="_x0000_s1070" type="#_x0000_t75" style="position:absolute;margin-left:-119.15pt;margin-top:594.4pt;width:641.95pt;height:151.4pt;z-index:-251656704;mso-position-horizontal-relative:text;mso-position-vertical-relative:text;mso-width-relative:page;mso-height-relative:page">
+              <v:shape id="_x0000_s1070" type="#_x0000_t75" style="position:absolute;margin-left:-119.15pt;margin-top:594.4pt;width:641.95pt;height:151.4pt;z-index:-251655680;mso-position-horizontal-relative:text;mso-position-vertical-relative:text;mso-width-relative:page;mso-height-relative:page">
                 <v:imagedata r:id="rId6" o:title="c4-footer"/>
               </v:shape>
             </w:pict>
@@ -2383,8 +2497,21 @@
         <w:ind w:left="142"/>
       </w:pPr>
       <w:r>
-        <w:t>To overcome these challenges and enhance efficiency, the clinic asked us to implement an relational database . This technological advancement will automate billing, monitor inventory levels, and ensure regulatory compliance, ultimately streamlining operations and improving patient care outcomes</w:t>
-      </w:r>
+        <w:t xml:space="preserve">To overcome these challenges and enhance efficiency, the clinic asked us to implement an relational </w:t>
+      </w:r>
+      <w:proofErr w:type="gramStart"/>
+      <w:r>
+        <w:t>database .</w:t>
+      </w:r>
+      <w:proofErr w:type="gramEnd"/>
+      <w:r>
+        <w:t xml:space="preserve"> This technological advancement will automate billing, monitor inventory levels, and ensure regulatory compliance, ultimately streamlining operations and improving patient care </w:t>
+      </w:r>
+      <w:proofErr w:type="gramStart"/>
+      <w:r>
+        <w:t>outcomes</w:t>
+      </w:r>
+      <w:proofErr w:type="gramEnd"/>
     </w:p>
     <w:p>
       <w:pPr>
@@ -2410,23 +2537,78 @@
         </w:numPr>
       </w:pPr>
       <w:r>
+        <w:rPr>
+          <w:lang w:val="en-ZA"/>
+        </w:rPr>
         <w:lastRenderedPageBreak/>
+        <w:drawing>
+          <wp:anchor distT="0" distB="0" distL="114300" distR="114300" simplePos="0" relativeHeight="251661824" behindDoc="1" locked="0" layoutInCell="1" allowOverlap="1" wp14:anchorId="473E1A04" wp14:editId="4E66266C">
+            <wp:simplePos x="0" y="0"/>
+            <wp:positionH relativeFrom="column">
+              <wp:posOffset>2244279</wp:posOffset>
+            </wp:positionH>
+            <wp:positionV relativeFrom="paragraph">
+              <wp:posOffset>-20642</wp:posOffset>
+            </wp:positionV>
+            <wp:extent cx="7579360" cy="9777730"/>
+            <wp:effectExtent l="0" t="0" r="2540" b="0"/>
+            <wp:wrapNone/>
+            <wp:docPr id="338289811" name="Picture 1"/>
+            <wp:cNvGraphicFramePr>
+              <a:graphicFrameLocks xmlns:a="http://schemas.openxmlformats.org/drawingml/2006/main" noChangeAspect="1"/>
+            </wp:cNvGraphicFramePr>
+            <a:graphic xmlns:a="http://schemas.openxmlformats.org/drawingml/2006/main">
+              <a:graphicData uri="http://schemas.openxmlformats.org/drawingml/2006/picture">
+                <pic:pic xmlns:pic="http://schemas.openxmlformats.org/drawingml/2006/picture">
+                  <pic:nvPicPr>
+                    <pic:cNvPr id="0" name="Picture 2"/>
+                    <pic:cNvPicPr>
+                      <a:picLocks noChangeAspect="1" noChangeArrowheads="1"/>
+                    </pic:cNvPicPr>
+                  </pic:nvPicPr>
+                  <pic:blipFill>
+                    <a:blip r:embed="rId7">
+                      <a:extLst>
+                        <a:ext uri="{28A0092B-C50C-407E-A947-70E740481C1C}">
+                          <a14:useLocalDpi xmlns:a14="http://schemas.microsoft.com/office/drawing/2010/main" val="0"/>
+                        </a:ext>
+                      </a:extLst>
+                    </a:blip>
+                    <a:srcRect/>
+                    <a:stretch>
+                      <a:fillRect/>
+                    </a:stretch>
+                  </pic:blipFill>
+                  <pic:spPr bwMode="auto">
+                    <a:xfrm>
+                      <a:off x="0" y="0"/>
+                      <a:ext cx="7579360" cy="9777730"/>
+                    </a:xfrm>
+                    <a:prstGeom prst="rect">
+                      <a:avLst/>
+                    </a:prstGeom>
+                    <a:noFill/>
+                    <a:ln>
+                      <a:noFill/>
+                    </a:ln>
+                  </pic:spPr>
+                </pic:pic>
+              </a:graphicData>
+            </a:graphic>
+          </wp:anchor>
+        </w:drawing>
+      </w:r>
+      <w:r>
         <w:t>ERD</w:t>
       </w:r>
     </w:p>
     <w:p>
       <w:pPr>
         <w:pStyle w:val="Heading1"/>
-        <w:sectPr>
-          <w:pgSz w:w="23811" w:h="16838" w:orient="landscape" w:code="8"/>
-          <w:pgMar w:top="720" w:right="720" w:bottom="720" w:left="720" w:header="720" w:footer="720" w:gutter="0"/>
-          <w:cols w:space="720"/>
-          <w:docGrid w:linePitch="360"/>
-        </w:sectPr>
-      </w:pPr>
-      <w:r>
-        <w:br w:type="page"/>
-      </w:r>
+        <w:rPr>
+          <w:lang w:val="en-ZA"/>
+        </w:rPr>
+      </w:pPr>
       <w:r>
         <w:rPr>
           <w:noProof/>
@@ -2434,18 +2616,18 @@
         <mc:AlternateContent>
           <mc:Choice Requires="wps">
             <w:drawing>
-              <wp:anchor distT="0" distB="0" distL="114300" distR="114300" simplePos="0" relativeHeight="251661824" behindDoc="0" locked="0" layoutInCell="1" allowOverlap="1" wp14:anchorId="093564F8" wp14:editId="378F72F5">
+              <wp:anchor distT="0" distB="0" distL="114300" distR="114300" simplePos="0" relativeHeight="251662848" behindDoc="0" locked="0" layoutInCell="1" allowOverlap="1" wp14:anchorId="4E88C455" wp14:editId="59C3D738">
                 <wp:simplePos x="0" y="0"/>
                 <wp:positionH relativeFrom="column">
-                  <wp:posOffset>12134850</wp:posOffset>
+                  <wp:posOffset>11006919</wp:posOffset>
                 </wp:positionH>
                 <wp:positionV relativeFrom="paragraph">
-                  <wp:posOffset>542925</wp:posOffset>
+                  <wp:posOffset>602454</wp:posOffset>
                 </wp:positionV>
-                <wp:extent cx="2219325" cy="1295400"/>
-                <wp:effectExtent l="0" t="0" r="0" b="0"/>
+                <wp:extent cx="2606723" cy="1064525"/>
+                <wp:effectExtent l="0" t="0" r="22225" b="21590"/>
                 <wp:wrapNone/>
-                <wp:docPr id="1575378397" name="Text Box 10"/>
+                <wp:docPr id="1290416061" name="Text Box 2"/>
                 <wp:cNvGraphicFramePr/>
                 <a:graphic xmlns:a="http://schemas.openxmlformats.org/drawingml/2006/main">
                   <a:graphicData uri="http://schemas.microsoft.com/office/word/2010/wordprocessingShape">
@@ -2454,139 +2636,59 @@
                       <wps:spPr>
                         <a:xfrm>
                           <a:off x="0" y="0"/>
-                          <a:ext cx="2219325" cy="1295400"/>
+                          <a:ext cx="2606723" cy="1064525"/>
                         </a:xfrm>
                         <a:prstGeom prst="rect">
                           <a:avLst/>
                         </a:prstGeom>
-                        <a:noFill/>
+                        <a:solidFill>
+                          <a:schemeClr val="lt1"/>
+                        </a:solidFill>
                         <a:ln w="6350">
-                          <a:noFill/>
+                          <a:solidFill>
+                            <a:prstClr val="black"/>
+                          </a:solidFill>
                         </a:ln>
                       </wps:spPr>
                       <wps:txbx>
                         <w:txbxContent>
                           <w:p>
                             <w:pPr>
-                              <w:ind w:left="360"/>
                               <w:rPr>
-                                <w:lang w:val="en-ZA"/>
+                                <w:b/>
+                                <w:bCs/>
+                                <w:sz w:val="52"/>
+                                <w:szCs w:val="52"/>
                               </w:rPr>
                             </w:pPr>
                             <w:r>
                               <w:rPr>
-                                <w:noProof/>
+                                <w:b/>
+                                <w:bCs/>
+                                <w:sz w:val="52"/>
+                                <w:szCs w:val="52"/>
                               </w:rPr>
-                              <w:drawing>
-                                <wp:inline distT="0" distB="0" distL="0" distR="0" wp14:anchorId="6949FC81" wp14:editId="632DEB00">
-                                  <wp:extent cx="466725" cy="535869"/>
-                                  <wp:effectExtent l="0" t="0" r="0" b="0"/>
-                                  <wp:docPr id="1784674470" name="Picture 1"/>
-                                  <wp:cNvGraphicFramePr>
-                                    <a:graphicFrameLocks xmlns:a="http://schemas.openxmlformats.org/drawingml/2006/main" noChangeAspect="1"/>
-                                  </wp:cNvGraphicFramePr>
-                                  <a:graphic xmlns:a="http://schemas.openxmlformats.org/drawingml/2006/main">
-                                    <a:graphicData uri="http://schemas.openxmlformats.org/drawingml/2006/picture">
-                                      <pic:pic xmlns:pic="http://schemas.openxmlformats.org/drawingml/2006/picture">
-                                        <pic:nvPicPr>
-                                          <pic:cNvPr id="1784674470" name=""/>
-                                          <pic:cNvPicPr/>
-                                        </pic:nvPicPr>
-                                        <pic:blipFill>
-                                          <a:blip r:embed="rId7"/>
-                                          <a:stretch>
-                                            <a:fillRect/>
-                                          </a:stretch>
-                                        </pic:blipFill>
-                                        <pic:spPr>
-                                          <a:xfrm>
-                                            <a:off x="0" y="0"/>
-                                            <a:ext cx="475047" cy="545424"/>
-                                          </a:xfrm>
-                                          <a:prstGeom prst="rect">
-                                            <a:avLst/>
-                                          </a:prstGeom>
-                                        </pic:spPr>
-                                      </pic:pic>
-                                    </a:graphicData>
-                                  </a:graphic>
-                                </wp:inline>
-                              </w:drawing>
-                            </w:r>
-                            <w:r>
-                              <w:rPr>
-                                <w:lang w:val="en-ZA"/>
-                              </w:rPr>
-                              <w:tab/>
-                            </w:r>
-                            <w:r>
-                              <w:rPr>
-                                <w:lang w:val="en-ZA"/>
-                              </w:rPr>
-                              <w:t>Primary Key</w:t>
-                            </w:r>
-                          </w:p>
-                          <w:p>
-                            <w:pPr>
-                              <w:ind w:left="360"/>
-                              <w:rPr>
-                                <w:lang w:val="en-ZA"/>
-                              </w:rPr>
-                            </w:pPr>
-                            <w:r>
-                              <w:rPr>
-                                <w:noProof/>
-                              </w:rPr>
-                              <w:drawing>
-                                <wp:inline distT="0" distB="0" distL="0" distR="0" wp14:anchorId="57E62B4B" wp14:editId="2E34A2B3">
-                                  <wp:extent cx="666750" cy="247650"/>
-                                  <wp:effectExtent l="0" t="0" r="0" b="0"/>
-                                  <wp:docPr id="1417984044" name="Picture 1" descr="A white surface with blue and black spots&#10;&#10;Description automatically generated with medium confidence"/>
-                                  <wp:cNvGraphicFramePr>
-                                    <a:graphicFrameLocks xmlns:a="http://schemas.openxmlformats.org/drawingml/2006/main" noChangeAspect="1"/>
-                                  </wp:cNvGraphicFramePr>
-                                  <a:graphic xmlns:a="http://schemas.openxmlformats.org/drawingml/2006/main">
-                                    <a:graphicData uri="http://schemas.openxmlformats.org/drawingml/2006/picture">
-                                      <pic:pic xmlns:pic="http://schemas.openxmlformats.org/drawingml/2006/picture">
-                                        <pic:nvPicPr>
-                                          <pic:cNvPr id="1417984044" name="Picture 1" descr="A white surface with blue and black spots&#10;&#10;Description automatically generated with medium confidence"/>
-                                          <pic:cNvPicPr/>
-                                        </pic:nvPicPr>
-                                        <pic:blipFill>
-                                          <a:blip r:embed="rId8"/>
-                                          <a:stretch>
-                                            <a:fillRect/>
-                                          </a:stretch>
-                                        </pic:blipFill>
-                                        <pic:spPr>
-                                          <a:xfrm>
-                                            <a:off x="0" y="0"/>
-                                            <a:ext cx="666750" cy="247650"/>
-                                          </a:xfrm>
-                                          <a:prstGeom prst="rect">
-                                            <a:avLst/>
-                                          </a:prstGeom>
-                                        </pic:spPr>
-                                      </pic:pic>
-                                    </a:graphicData>
-                                  </a:graphic>
-                                </wp:inline>
-                              </w:drawing>
-                            </w:r>
-                            <w:r>
-                              <w:rPr>
-                                <w:lang w:val="en-ZA"/>
-                              </w:rPr>
-                              <w:tab/>
-                              <w:t>FK</w:t>
+                              <w:t>PK = Primary Key</w:t>
                             </w:r>
                           </w:p>
                           <w:p>
                             <w:pPr>
                               <w:rPr>
-                                <w:lang w:val="en-ZA"/>
+                                <w:b/>
+                                <w:bCs/>
+                                <w:sz w:val="52"/>
+                                <w:szCs w:val="52"/>
                               </w:rPr>
                             </w:pPr>
+                            <w:r>
+                              <w:rPr>
+                                <w:b/>
+                                <w:bCs/>
+                                <w:sz w:val="52"/>
+                                <w:szCs w:val="52"/>
+                              </w:rPr>
+                              <w:t>FK = Foreign Key</w:t>
+                            </w:r>
                           </w:p>
                         </w:txbxContent>
                       </wps:txbx>
@@ -2610,130 +2712,46 @@
           </mc:Choice>
           <mc:Fallback>
             <w:pict>
-              <v:shape w14:anchorId="093564F8" id="Text Box 10" o:spid="_x0000_s1029" type="#_x0000_t202" style="position:absolute;margin-left:955.5pt;margin-top:42.75pt;width:174.75pt;height:102pt;z-index:251661824;visibility:visible;mso-wrap-style:square;mso-width-percent:0;mso-height-percent:0;mso-wrap-distance-left:9pt;mso-wrap-distance-top:0;mso-wrap-distance-right:9pt;mso-wrap-distance-bottom:0;mso-position-horizontal:absolute;mso-position-horizontal-relative:text;mso-position-vertical:absolute;mso-position-vertical-relative:text;mso-width-percent:0;mso-height-percent:0;mso-width-relative:margin;mso-height-relative:margin;v-text-anchor:top" o:gfxdata="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" filled="f" stroked="f" strokeweight=".5pt">
+              <v:shape w14:anchorId="4E88C455" id="Text Box 2" o:spid="_x0000_s1029" type="#_x0000_t202" style="position:absolute;margin-left:866.7pt;margin-top:47.45pt;width:205.25pt;height:83.8pt;z-index:251662848;visibility:visible;mso-wrap-style:square;mso-width-percent:0;mso-height-percent:0;mso-wrap-distance-left:9pt;mso-wrap-distance-top:0;mso-wrap-distance-right:9pt;mso-wrap-distance-bottom:0;mso-position-horizontal:absolute;mso-position-horizontal-relative:text;mso-position-vertical:absolute;mso-position-vertical-relative:text;mso-width-percent:0;mso-height-percent:0;mso-width-relative:margin;mso-height-relative:margin;v-text-anchor:top" o:gfxdata="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" fillcolor="white [3201]" strokeweight=".5pt">
                 <v:textbox>
                   <w:txbxContent>
                     <w:p>
                       <w:pPr>
-                        <w:ind w:left="360"/>
                         <w:rPr>
-                          <w:lang w:val="en-ZA"/>
+                          <w:b/>
+                          <w:bCs/>
+                          <w:sz w:val="52"/>
+                          <w:szCs w:val="52"/>
                         </w:rPr>
                       </w:pPr>
                       <w:r>
                         <w:rPr>
-                          <w:noProof/>
+                          <w:b/>
+                          <w:bCs/>
+                          <w:sz w:val="52"/>
+                          <w:szCs w:val="52"/>
                         </w:rPr>
-                        <w:drawing>
-                          <wp:inline distT="0" distB="0" distL="0" distR="0" wp14:anchorId="6949FC81" wp14:editId="632DEB00">
-                            <wp:extent cx="466725" cy="535869"/>
-                            <wp:effectExtent l="0" t="0" r="0" b="0"/>
-                            <wp:docPr id="1784674470" name="Picture 1"/>
-                            <wp:cNvGraphicFramePr>
-                              <a:graphicFrameLocks xmlns:a="http://schemas.openxmlformats.org/drawingml/2006/main" noChangeAspect="1"/>
-                            </wp:cNvGraphicFramePr>
-                            <a:graphic xmlns:a="http://schemas.openxmlformats.org/drawingml/2006/main">
-                              <a:graphicData uri="http://schemas.openxmlformats.org/drawingml/2006/picture">
-                                <pic:pic xmlns:pic="http://schemas.openxmlformats.org/drawingml/2006/picture">
-                                  <pic:nvPicPr>
-                                    <pic:cNvPr id="1784674470" name=""/>
-                                    <pic:cNvPicPr/>
-                                  </pic:nvPicPr>
-                                  <pic:blipFill>
-                                    <a:blip r:embed="rId7"/>
-                                    <a:stretch>
-                                      <a:fillRect/>
-                                    </a:stretch>
-                                  </pic:blipFill>
-                                  <pic:spPr>
-                                    <a:xfrm>
-                                      <a:off x="0" y="0"/>
-                                      <a:ext cx="475047" cy="545424"/>
-                                    </a:xfrm>
-                                    <a:prstGeom prst="rect">
-                                      <a:avLst/>
-                                    </a:prstGeom>
-                                  </pic:spPr>
-                                </pic:pic>
-                              </a:graphicData>
-                            </a:graphic>
-                          </wp:inline>
-                        </w:drawing>
-                      </w:r>
-                      <w:r>
-                        <w:rPr>
-                          <w:lang w:val="en-ZA"/>
-                        </w:rPr>
-                        <w:tab/>
-                      </w:r>
-                      <w:r>
-                        <w:rPr>
-                          <w:lang w:val="en-ZA"/>
-                        </w:rPr>
-                        <w:t>Primary Key</w:t>
-                      </w:r>
-                    </w:p>
-                    <w:p>
-                      <w:pPr>
-                        <w:ind w:left="360"/>
-                        <w:rPr>
-                          <w:lang w:val="en-ZA"/>
-                        </w:rPr>
-                      </w:pPr>
-                      <w:r>
-                        <w:rPr>
-                          <w:noProof/>
-                        </w:rPr>
-                        <w:drawing>
-                          <wp:inline distT="0" distB="0" distL="0" distR="0" wp14:anchorId="57E62B4B" wp14:editId="2E34A2B3">
-                            <wp:extent cx="666750" cy="247650"/>
-                            <wp:effectExtent l="0" t="0" r="0" b="0"/>
-                            <wp:docPr id="1417984044" name="Picture 1" descr="A white surface with blue and black spots&#10;&#10;Description automatically generated with medium confidence"/>
-                            <wp:cNvGraphicFramePr>
-                              <a:graphicFrameLocks xmlns:a="http://schemas.openxmlformats.org/drawingml/2006/main" noChangeAspect="1"/>
-                            </wp:cNvGraphicFramePr>
-                            <a:graphic xmlns:a="http://schemas.openxmlformats.org/drawingml/2006/main">
-                              <a:graphicData uri="http://schemas.openxmlformats.org/drawingml/2006/picture">
-                                <pic:pic xmlns:pic="http://schemas.openxmlformats.org/drawingml/2006/picture">
-                                  <pic:nvPicPr>
-                                    <pic:cNvPr id="1417984044" name="Picture 1" descr="A white surface with blue and black spots&#10;&#10;Description automatically generated with medium confidence"/>
-                                    <pic:cNvPicPr/>
-                                  </pic:nvPicPr>
-                                  <pic:blipFill>
-                                    <a:blip r:embed="rId8"/>
-                                    <a:stretch>
-                                      <a:fillRect/>
-                                    </a:stretch>
-                                  </pic:blipFill>
-                                  <pic:spPr>
-                                    <a:xfrm>
-                                      <a:off x="0" y="0"/>
-                                      <a:ext cx="666750" cy="247650"/>
-                                    </a:xfrm>
-                                    <a:prstGeom prst="rect">
-                                      <a:avLst/>
-                                    </a:prstGeom>
-                                  </pic:spPr>
-                                </pic:pic>
-                              </a:graphicData>
-                            </a:graphic>
-                          </wp:inline>
-                        </w:drawing>
-                      </w:r>
-                      <w:r>
-                        <w:rPr>
-                          <w:lang w:val="en-ZA"/>
-                        </w:rPr>
-                        <w:tab/>
-                        <w:t>FK</w:t>
+                        <w:t>PK = Primary Key</w:t>
                       </w:r>
                     </w:p>
                     <w:p>
                       <w:pPr>
                         <w:rPr>
-                          <w:lang w:val="en-ZA"/>
+                          <w:b/>
+                          <w:bCs/>
+                          <w:sz w:val="52"/>
+                          <w:szCs w:val="52"/>
                         </w:rPr>
                       </w:pPr>
+                      <w:r>
+                        <w:rPr>
+                          <w:b/>
+                          <w:bCs/>
+                          <w:sz w:val="52"/>
+                          <w:szCs w:val="52"/>
+                        </w:rPr>
+                        <w:t>FK = Foreign Key</w:t>
+                      </w:r>
                     </w:p>
                   </w:txbxContent>
                 </v:textbox>
@@ -2743,80 +2761,18 @@
         </mc:AlternateContent>
       </w:r>
       <w:r>
-        <w:rPr>
-          <w:noProof/>
-        </w:rPr>
-        <w:drawing>
-          <wp:anchor distT="0" distB="0" distL="114300" distR="114300" simplePos="0" relativeHeight="251660800" behindDoc="1" locked="0" layoutInCell="1" allowOverlap="1" wp14:anchorId="08E10426" wp14:editId="7F62559D">
-            <wp:simplePos x="0" y="0"/>
-            <wp:positionH relativeFrom="page">
-              <wp:align>left</wp:align>
-            </wp:positionH>
-            <wp:positionV relativeFrom="paragraph">
-              <wp:posOffset>483870</wp:posOffset>
-            </wp:positionV>
-            <wp:extent cx="15203805" cy="8406765"/>
-            <wp:effectExtent l="0" t="0" r="0" b="0"/>
-            <wp:wrapTight wrapText="bothSides">
-              <wp:wrapPolygon edited="0">
-                <wp:start x="0" y="0"/>
-                <wp:lineTo x="0" y="21536"/>
-                <wp:lineTo x="21570" y="21536"/>
-                <wp:lineTo x="21570" y="0"/>
-                <wp:lineTo x="0" y="0"/>
-              </wp:wrapPolygon>
-            </wp:wrapTight>
-            <wp:docPr id="74954620" name="Picture 9" descr="Untitled.pdf and 2 more pages - Personal - Microsoft​ Edge"/>
-            <wp:cNvGraphicFramePr>
-              <a:graphicFrameLocks xmlns:a="http://schemas.openxmlformats.org/drawingml/2006/main" noChangeAspect="1"/>
-            </wp:cNvGraphicFramePr>
-            <a:graphic xmlns:a="http://schemas.openxmlformats.org/drawingml/2006/main">
-              <a:graphicData uri="http://schemas.openxmlformats.org/drawingml/2006/picture">
-                <pic:pic xmlns:pic="http://schemas.openxmlformats.org/drawingml/2006/picture">
-                  <pic:nvPicPr>
-                    <pic:cNvPr id="74954620" name="Picture 74954620" descr="Untitled.pdf and 2 more pages - Personal - Microsoft​ Edge"/>
-                    <pic:cNvPicPr/>
-                  </pic:nvPicPr>
-                  <pic:blipFill rotWithShape="1">
-                    <a:blip r:embed="rId9">
-                      <a:extLst>
-                        <a:ext uri="{28A0092B-C50C-407E-A947-70E740481C1C}">
-                          <a14:useLocalDpi xmlns:a14="http://schemas.microsoft.com/office/drawing/2010/main" val="0"/>
-                        </a:ext>
-                      </a:extLst>
-                    </a:blip>
-                    <a:srcRect l="5364" t="8790" r="5995" b="718"/>
-                    <a:stretch/>
-                  </pic:blipFill>
-                  <pic:spPr bwMode="auto">
-                    <a:xfrm>
-                      <a:off x="0" y="0"/>
-                      <a:ext cx="15203805" cy="8406765"/>
-                    </a:xfrm>
-                    <a:prstGeom prst="rect">
-                      <a:avLst/>
-                    </a:prstGeom>
-                    <a:ln>
-                      <a:noFill/>
-                    </a:ln>
-                    <a:extLst>
-                      <a:ext uri="{53640926-AAD7-44D8-BBD7-CCE9431645EC}">
-                        <a14:shadowObscured xmlns:a14="http://schemas.microsoft.com/office/drawing/2010/main"/>
-                      </a:ext>
-                    </a:extLst>
-                  </pic:spPr>
-                </pic:pic>
-              </a:graphicData>
-            </a:graphic>
-            <wp14:sizeRelH relativeFrom="page">
-              <wp14:pctWidth>0</wp14:pctWidth>
-            </wp14:sizeRelH>
-            <wp14:sizeRelV relativeFrom="page">
-              <wp14:pctHeight>0</wp14:pctHeight>
-            </wp14:sizeRelV>
-          </wp:anchor>
-        </w:drawing>
-      </w:r>
+        <w:br w:type="page"/>
+      </w:r>
+    </w:p>
+    <w:p>
+      <w:pPr>
+        <w:sectPr>
+          <w:pgSz w:w="23811" w:h="16838" w:orient="landscape" w:code="8"/>
+          <w:pgMar w:top="720" w:right="720" w:bottom="720" w:left="720" w:header="720" w:footer="720" w:gutter="0"/>
+          <w:cols w:space="720"/>
+          <w:docGrid w:linePitch="360"/>
+        </w:sectPr>
+      </w:pPr>
     </w:p>
     <w:p>
       <w:pPr>
@@ -2865,7 +2821,15 @@
     </w:p>
     <w:p>
       <w:r>
-        <w:t xml:space="preserve">Requires that every non-prime attribute of a table is fully functionally dependent on the entire primary key. This means that each attribute should depend on the whole primary key, not just part of it. We can see this looking at the tables in the dentist database. That all tables have a primary key and there is no partial dependencies meaning we can move on to achieve 3NF. </w:t>
+        <w:t xml:space="preserve">Requires that every non-prime attribute of a table is fully functionally dependent on the entire primary key. This means that each attribute should depend on the whole primary key, not just part of it. We can see this looking at the tables in the dentist database. That all tables have a primary key and there </w:t>
+      </w:r>
+      <w:proofErr w:type="gramStart"/>
+      <w:r>
+        <w:t>is</w:t>
+      </w:r>
+      <w:proofErr w:type="gramEnd"/>
+      <w:r>
+        <w:t xml:space="preserve"> no partial dependencies meaning we can move on to achieve 3NF. </w:t>
       </w:r>
     </w:p>
     <w:p>
@@ -2878,8 +2842,29 @@
     </w:p>
     <w:p>
       <w:r>
-        <w:t>Third Normal Form (3NF) eliminates transitive dependencies, which means that no nonprime attribute should be functionally dependent on another non-prime attribute. For example, let's consider the Employees table. The IsAvailable attribute is only dependent on the Employee_ID, which is the primary key. There are no apparent transitive dependencies in this table. Meaning we achieve 3NF in our Dentist database because we meet the criteria for 2NF and there is no transitive dependencies</w:t>
-      </w:r>
+        <w:t xml:space="preserve">Third Normal Form (3NF) eliminates transitive dependencies, which means that no nonprime attribute should be functionally dependent on another non-prime attribute. For example, let's consider the Employees table. The </w:t>
+      </w:r>
+      <w:proofErr w:type="spellStart"/>
+      <w:r>
+        <w:t>IsAvailable</w:t>
+      </w:r>
+      <w:proofErr w:type="spellEnd"/>
+      <w:r>
+        <w:t xml:space="preserve"> attribute is only dependent on the </w:t>
+      </w:r>
+      <w:proofErr w:type="spellStart"/>
+      <w:r>
+        <w:t>Employee_ID</w:t>
+      </w:r>
+      <w:proofErr w:type="spellEnd"/>
+      <w:r>
+        <w:t xml:space="preserve">, which is the primary key. There are no apparent transitive dependencies in this table. Meaning we achieve 3NF in our Dentist database because we meet the criteria for 2NF and there is no transitive </w:t>
+      </w:r>
+      <w:proofErr w:type="gramStart"/>
+      <w:r>
+        <w:t>dependencies</w:t>
+      </w:r>
+      <w:proofErr w:type="gramEnd"/>
     </w:p>
     <w:p>
       <w:pPr>
@@ -2914,9 +2899,11 @@
           <w:numId w:val="6"/>
         </w:numPr>
       </w:pPr>
+      <w:proofErr w:type="spellStart"/>
       <w:r>
         <w:t>Employee_Types</w:t>
       </w:r>
+      <w:proofErr w:type="spellEnd"/>
     </w:p>
     <w:p>
       <w:pPr>
@@ -2962,9 +2949,11 @@
           <w:numId w:val="6"/>
         </w:numPr>
       </w:pPr>
+      <w:proofErr w:type="spellStart"/>
       <w:r>
         <w:t>Room_Breaks</w:t>
       </w:r>
+      <w:proofErr w:type="spellEnd"/>
     </w:p>
     <w:p>
       <w:pPr>
@@ -2974,9 +2963,11 @@
           <w:numId w:val="6"/>
         </w:numPr>
       </w:pPr>
+      <w:proofErr w:type="spellStart"/>
       <w:r>
         <w:t>Room_Bookings</w:t>
       </w:r>
+      <w:proofErr w:type="spellEnd"/>
     </w:p>
     <w:p>
       <w:pPr>
@@ -2986,9 +2977,11 @@
           <w:numId w:val="6"/>
         </w:numPr>
       </w:pPr>
+      <w:proofErr w:type="spellStart"/>
       <w:r>
         <w:t>Appontment_Workers</w:t>
       </w:r>
+      <w:proofErr w:type="spellEnd"/>
     </w:p>
     <w:p>
       <w:pPr>
@@ -3010,12 +3003,14 @@
           <w:numId w:val="6"/>
         </w:numPr>
       </w:pPr>
+      <w:proofErr w:type="spellStart"/>
       <w:r>
         <w:t>P</w:t>
       </w:r>
       <w:r>
         <w:t>atient_Treatments</w:t>
       </w:r>
+      <w:proofErr w:type="spellEnd"/>
     </w:p>
     <w:p>
       <w:pPr>
@@ -3188,7 +3183,7 @@
 <w:numbering xmlns:wpc="http://schemas.microsoft.com/office/word/2010/wordprocessingCanvas" xmlns:cx="http://schemas.microsoft.com/office/drawing/2014/chartex" xmlns:cx1="http://schemas.microsoft.com/office/drawing/2015/9/8/chartex" xmlns:cx2="http://schemas.microsoft.com/office/drawing/2015/10/21/chartex" xmlns:cx3="http://schemas.microsoft.com/office/drawing/2016/5/9/chartex" xmlns:cx4="http://schemas.microsoft.com/office/drawing/2016/5/10/chartex" xmlns:cx5="http://schemas.microsoft.com/office/drawing/2016/5/11/chartex" xmlns:cx6="http://schemas.microsoft.com/office/drawing/2016/5/12/chartex" xmlns:cx7="http://schemas.microsoft.com/office/drawing/2016/5/13/chartex" xmlns:cx8="http://schemas.microsoft.com/office/drawing/2016/5/14/chartex" xmlns:mc="http://schemas.openxmlformats.org/markup-compatibility/2006" xmlns:aink="http://schemas.microsoft.com/office/drawing/2016/ink" xmlns:am3d="http://schemas.microsoft.com/office/drawing/2017/model3d" xmlns:o="urn:schemas-microsoft-com:office:office" xmlns:oel="http://schemas.microsoft.com/office/2019/extlst" xmlns:r="http://schemas.openxmlformats.org/officeDocument/2006/relationships" xmlns:m="http://schemas.openxmlformats.org/officeDocument/2006/math" xmlns:v="urn:schemas-microsoft-com:vml" xmlns:wp14="http://schemas.microsoft.com/office/word/2010/wordprocessingDrawing" xmlns:wp="http://schemas.openxmlformats.org/drawingml/2006/wordprocessingDrawing" xmlns:w10="urn:schemas-microsoft-com:office:word" xmlns:w="http://schemas.openxmlformats.org/wordprocessingml/2006/main" xmlns:w14="http://schemas.microsoft.com/office/word/2010/wordml" xmlns:w15="http://schemas.microsoft.com/office/word/2012/wordml" xmlns:w16cex="http://schemas.microsoft.com/office/word/2018/wordml/cex" xmlns:w16cid="http://schemas.microsoft.com/office/word/2016/wordml/cid" xmlns:w16="http://schemas.microsoft.com/office/word/2018/wordml" xmlns:w16du="http://schemas.microsoft.com/office/word/2023/wordml/word16du" xmlns:w16sdtdh="http://schemas.microsoft.com/office/word/2020/wordml/sdtdatahash" xmlns:w16se="http://schemas.microsoft.com/office/word/2015/wordml/symex" xmlns:wpg="http://schemas.microsoft.com/office/word/2010/wordprocessingGroup" xmlns:wpi="http://schemas.microsoft.com/office/word/2010/wordprocessingInk" xmlns:wne="http://schemas.microsoft.com/office/word/2006/wordml" xmlns:wps="http://schemas.microsoft.com/office/word/2010/wordprocessingShape" mc:Ignorable="w14 w15 w16se w16cid w16 w16cex w16sdtdh w16du wp14">
   <w:numPicBullet w:numPicBulletId="0">
     <w:pict>
-      <v:shapetype w14:anchorId="6B64CC91" id="_x0000_t75" coordsize="21600,21600" o:spt="75" o:preferrelative="t" path="m@4@5l@4@11@9@11@9@5xe" filled="f" stroked="f">
+      <v:shapetype id="_x0000_t75" coordsize="21600,21600" o:spt="75" o:preferrelative="t" path="m@4@5l@4@11@9@11@9@5xe" filled="f" stroked="f">
         <v:stroke joinstyle="miter"/>
         <v:formulas>
           <v:f eqn="if lineDrawn pixelLineWidth 0"/>
@@ -3207,7 +3202,7 @@
         <v:path o:extrusionok="f" gradientshapeok="t" o:connecttype="rect"/>
         <o:lock v:ext="edit" aspectratio="t"/>
       </v:shapetype>
-      <v:shape id="_x0000_i1037" type="#_x0000_t75" style="width:10.5pt;height:15.75pt;visibility:visible;mso-wrap-style:square" o:bullet="t">
+      <v:shape id="_x0000_i1026" type="#_x0000_t75" style="width:10.5pt;height:15.75pt;visibility:visible;mso-wrap-style:square" o:bullet="t">
         <v:imagedata r:id="rId1" o:title=""/>
       </v:shape>
     </w:pict>
@@ -4849,6 +4844,19 @@
       <w:u w:val="single"/>
     </w:rPr>
   </w:style>
+  <w:style w:type="paragraph" w:styleId="NormalWeb">
+    <w:name w:val="Normal (Web)"/>
+    <w:basedOn w:val="Normal"/>
+    <w:uiPriority w:val="99"/>
+    <w:semiHidden/>
+    <w:unhideWhenUsed/>
+    <w:rsid w:val="00EC0069"/>
+    <w:rPr>
+      <w:rFonts w:ascii="Times New Roman" w:hAnsi="Times New Roman" w:cs="Times New Roman"/>
+      <w:sz w:val="24"/>
+      <w:szCs w:val="24"/>
+    </w:rPr>
+  </w:style>
 </w:styles>
 </file>
 

</xml_diff>